<commit_message>
Notes on image augmentation, important step to fitting CNN
</commit_message>
<xml_diff>
--- a/General Notes.docx
+++ b/General Notes.docx
@@ -34,18 +34,8 @@
           <w:bCs/>
           <w:lang w:val="en-US"/>
         </w:rPr>
-        <w:t xml:space="preserve">Notes on </w:t>
-      </w:r>
-      <w:proofErr w:type="spellStart"/>
-      <w:r>
-        <w:rPr>
-          <w:b/>
-          <w:bCs/>
-          <w:lang w:val="en-US"/>
-        </w:rPr>
-        <w:t>cross_val_score</w:t>
-      </w:r>
-      <w:proofErr w:type="spellEnd"/>
+        <w:t>Notes on cross_val_score</w:t>
+      </w:r>
     </w:p>
     <w:p>
       <w:pPr>
@@ -104,35 +94,7 @@
         <w:rPr>
           <w:lang w:val="en-US"/>
         </w:rPr>
-        <w:t xml:space="preserve">We split our initial dataset, in most case the </w:t>
-      </w:r>
-      <w:proofErr w:type="spellStart"/>
-      <w:r>
-        <w:rPr>
-          <w:lang w:val="en-US"/>
-        </w:rPr>
-        <w:t>X_test</w:t>
-      </w:r>
-      <w:proofErr w:type="spellEnd"/>
-      <w:r>
-        <w:rPr>
-          <w:lang w:val="en-US"/>
-        </w:rPr>
-        <w:t xml:space="preserve"> from the </w:t>
-      </w:r>
-      <w:proofErr w:type="spellStart"/>
-      <w:r>
-        <w:rPr>
-          <w:lang w:val="en-US"/>
-        </w:rPr>
-        <w:t>train_test_split</w:t>
-      </w:r>
-      <w:proofErr w:type="spellEnd"/>
-      <w:r>
-        <w:rPr>
-          <w:lang w:val="en-US"/>
-        </w:rPr>
-        <w:t>.</w:t>
+        <w:t>We split our initial dataset, in most case the X_test from the train_test_split.</w:t>
       </w:r>
     </w:p>
     <w:p>
@@ -397,72 +359,8 @@
         <w:rPr>
           <w:lang w:val="en-US"/>
         </w:rPr>
-        <w:t xml:space="preserve">To use </w:t>
-      </w:r>
-      <w:proofErr w:type="spellStart"/>
-      <w:r>
-        <w:rPr>
-          <w:lang w:val="en-US"/>
-        </w:rPr>
-        <w:t>cross_val_score</w:t>
-      </w:r>
-      <w:proofErr w:type="spellEnd"/>
-      <w:r>
-        <w:rPr>
-          <w:lang w:val="en-US"/>
-        </w:rPr>
-        <w:t xml:space="preserve"> which </w:t>
-      </w:r>
-      <w:proofErr w:type="spellStart"/>
-      <w:r>
-        <w:rPr>
-          <w:lang w:val="en-US"/>
-        </w:rPr>
-        <w:t>sklearn</w:t>
-      </w:r>
-      <w:proofErr w:type="spellEnd"/>
-      <w:r>
-        <w:rPr>
-          <w:lang w:val="en-US"/>
-        </w:rPr>
-        <w:t xml:space="preserve"> and we want to apply a </w:t>
-      </w:r>
-      <w:proofErr w:type="spellStart"/>
-      <w:r>
-        <w:rPr>
-          <w:lang w:val="en-US"/>
-        </w:rPr>
-        <w:t>keras</w:t>
-      </w:r>
-      <w:proofErr w:type="spellEnd"/>
-      <w:r>
-        <w:rPr>
-          <w:lang w:val="en-US"/>
-        </w:rPr>
-        <w:t xml:space="preserve"> model to </w:t>
-      </w:r>
-      <w:proofErr w:type="spellStart"/>
-      <w:r>
-        <w:rPr>
-          <w:lang w:val="en-US"/>
-        </w:rPr>
-        <w:t>cross_val_score</w:t>
-      </w:r>
-      <w:proofErr w:type="spellEnd"/>
-      <w:r>
-        <w:rPr>
-          <w:lang w:val="en-US"/>
-        </w:rPr>
-        <w:t xml:space="preserve">, use </w:t>
-      </w:r>
-      <w:proofErr w:type="spellStart"/>
-      <w:r>
-        <w:rPr>
-          <w:lang w:val="en-US"/>
-        </w:rPr>
-        <w:t>kerasClassifier</w:t>
-      </w:r>
-      <w:proofErr w:type="spellEnd"/>
+        <w:t>To use cross_val_score which sklearn and we want to apply a keras model to cross_val_score, use kerasClassifier</w:t>
+      </w:r>
     </w:p>
     <w:p>
       <w:pPr>
@@ -499,6 +397,12 @@
         </w:rPr>
         <w:t xml:space="preserve"> To counter overfitting. The idea behind Dropout Regularization is to disable a fraction of the neurons/set their weight to 0 at any given layer. </w:t>
       </w:r>
+      <w:r>
+        <w:rPr>
+          <w:lang w:val="en-US"/>
+        </w:rPr>
+        <w:t>In terms of coding it, we add a dropout layer in between the layers and define the percentage of neurons to disable.</w:t>
+      </w:r>
     </w:p>
     <w:p>
       <w:pPr>
@@ -537,35 +441,7 @@
         <w:rPr>
           <w:lang w:val="en-US"/>
         </w:rPr>
-        <w:t xml:space="preserve"> like number of epochs, batch size, training optimizer (like ‘</w:t>
-      </w:r>
-      <w:proofErr w:type="spellStart"/>
-      <w:r>
-        <w:rPr>
-          <w:lang w:val="en-US"/>
-        </w:rPr>
-        <w:t>adam</w:t>
-      </w:r>
-      <w:proofErr w:type="spellEnd"/>
-      <w:r>
-        <w:rPr>
-          <w:lang w:val="en-US"/>
-        </w:rPr>
-        <w:t xml:space="preserve">’, </w:t>
-      </w:r>
-      <w:proofErr w:type="spellStart"/>
-      <w:r>
-        <w:rPr>
-          <w:lang w:val="en-US"/>
-        </w:rPr>
-        <w:t>etc</w:t>
-      </w:r>
-      <w:proofErr w:type="spellEnd"/>
-      <w:r>
-        <w:rPr>
-          <w:lang w:val="en-US"/>
-        </w:rPr>
-        <w:t>),</w:t>
+        <w:t xml:space="preserve"> like number of epochs, batch size, training optimizer (like ‘adam’, etc),</w:t>
       </w:r>
       <w:r>
         <w:rPr>
@@ -577,21 +453,7 @@
         <w:rPr>
           <w:lang w:val="en-US"/>
         </w:rPr>
-        <w:t xml:space="preserve"> dropout </w:t>
-      </w:r>
-      <w:proofErr w:type="spellStart"/>
-      <w:r>
-        <w:rPr>
-          <w:lang w:val="en-US"/>
-        </w:rPr>
-        <w:t>regularizion</w:t>
-      </w:r>
-      <w:proofErr w:type="spellEnd"/>
-      <w:r>
-        <w:rPr>
-          <w:lang w:val="en-US"/>
-        </w:rPr>
-        <w:t>,</w:t>
+        <w:t xml:space="preserve"> dropout regularizion,</w:t>
       </w:r>
       <w:r>
         <w:rPr>
@@ -603,59 +465,202 @@
         <w:rPr>
           <w:lang w:val="en-US"/>
         </w:rPr>
-        <w:t xml:space="preserve"> We can achieve this using </w:t>
-      </w:r>
-      <w:proofErr w:type="spellStart"/>
-      <w:r>
-        <w:rPr>
-          <w:lang w:val="en-US"/>
-        </w:rPr>
-        <w:t>GridSearchCV</w:t>
-      </w:r>
-      <w:proofErr w:type="spellEnd"/>
+        <w:t xml:space="preserve"> We can achieve this using GridSearchCV</w:t>
+      </w:r>
       <w:r>
         <w:rPr>
           <w:lang w:val="en-US"/>
         </w:rPr>
         <w:t xml:space="preserve"> which tries all possible combinations of the hyperparameter we want to optimize for. </w:t>
       </w:r>
-      <w:proofErr w:type="spellStart"/>
-      <w:r>
-        <w:rPr>
-          <w:lang w:val="en-US"/>
-        </w:rPr>
-        <w:t>GridSearch</w:t>
-      </w:r>
-      <w:proofErr w:type="spellEnd"/>
-      <w:r>
-        <w:rPr>
-          <w:lang w:val="en-US"/>
-        </w:rPr>
-        <w:t xml:space="preserve"> does a </w:t>
-      </w:r>
-      <w:proofErr w:type="spellStart"/>
-      <w:r>
-        <w:rPr>
-          <w:lang w:val="en-US"/>
-        </w:rPr>
-        <w:t>k_fold</w:t>
-      </w:r>
-      <w:proofErr w:type="spellEnd"/>
-      <w:r>
-        <w:rPr>
-          <w:lang w:val="en-US"/>
-        </w:rPr>
-        <w:t xml:space="preserve"> validation on each of the combination of parameter to optimize for. </w:t>
-      </w:r>
-    </w:p>
-    <w:p>
-      <w:pPr>
-        <w:pStyle w:val="ListParagraph"/>
-        <w:ind w:left="2160"/>
-        <w:rPr>
-          <w:lang w:val="en-US"/>
-        </w:rPr>
-      </w:pPr>
+      <w:r>
+        <w:rPr>
+          <w:lang w:val="en-US"/>
+        </w:rPr>
+        <w:t xml:space="preserve">GridSearch does a k_fold validation on each of the combination of parameter to optimize for. </w:t>
+      </w:r>
+    </w:p>
+    <w:p>
+      <w:pPr>
+        <w:pStyle w:val="ListParagraph"/>
+        <w:numPr>
+          <w:ilvl w:val="0"/>
+          <w:numId w:val="1"/>
+        </w:numPr>
+        <w:rPr>
+          <w:rStyle w:val="Hyperlink"/>
+          <w:b/>
+          <w:bCs/>
+          <w:color w:val="auto"/>
+          <w:u w:val="none"/>
+          <w:lang w:val="en-US"/>
+        </w:rPr>
+      </w:pPr>
+      <w:r>
+        <w:rPr>
+          <w:b/>
+          <w:bCs/>
+          <w:lang w:val="en-US"/>
+        </w:rPr>
+        <w:t xml:space="preserve">Great reading for CNN working- </w:t>
+      </w:r>
+      <w:hyperlink r:id="rId6" w:history="1">
+        <w:r>
+          <w:rPr>
+            <w:rStyle w:val="Hyperlink"/>
+          </w:rPr>
+          <w:t>https://missinglink.ai/guides/keras/keras-conv2d-working-cnn-2d-convolutions-keras/</w:t>
+        </w:r>
+      </w:hyperlink>
+    </w:p>
+    <w:p>
+      <w:pPr>
+        <w:pStyle w:val="ListParagraph"/>
+        <w:numPr>
+          <w:ilvl w:val="0"/>
+          <w:numId w:val="1"/>
+        </w:numPr>
+        <w:rPr>
+          <w:b/>
+          <w:bCs/>
+          <w:lang w:val="en-US"/>
+        </w:rPr>
+      </w:pPr>
+      <w:r>
+        <w:rPr>
+          <w:b/>
+          <w:bCs/>
+          <w:lang w:val="en-US"/>
+        </w:rPr>
+        <w:t>Fitting test data for images in CNN- technique- Image augmentation</w:t>
+      </w:r>
+    </w:p>
+    <w:p>
+      <w:pPr>
+        <w:pStyle w:val="ListParagraph"/>
+        <w:numPr>
+          <w:ilvl w:val="1"/>
+          <w:numId w:val="1"/>
+        </w:numPr>
+        <w:rPr>
+          <w:b/>
+          <w:bCs/>
+          <w:lang w:val="en-US"/>
+        </w:rPr>
+      </w:pPr>
+      <w:r>
+        <w:rPr>
+          <w:lang w:val="en-US"/>
+        </w:rPr>
+        <w:lastRenderedPageBreak/>
+        <w:t>The main idea behind image augmentation is to divide the test data in batches and apply random transformations like rotate, flip, etc in order to develop more correlations and hence prevent overfitting by enriching the test dataset in a way</w:t>
+      </w:r>
+    </w:p>
+    <w:p>
+      <w:pPr>
+        <w:pStyle w:val="ListParagraph"/>
+        <w:numPr>
+          <w:ilvl w:val="1"/>
+          <w:numId w:val="1"/>
+        </w:numPr>
+        <w:rPr>
+          <w:b/>
+          <w:bCs/>
+          <w:lang w:val="en-US"/>
+        </w:rPr>
+      </w:pPr>
+      <w:r>
+        <w:rPr>
+          <w:lang w:val="en-US"/>
+        </w:rPr>
+        <w:t>Overfitting usually occurs due to lack of test data and the neural net makes limited number of correlations based on the test data.</w:t>
+      </w:r>
+    </w:p>
+    <w:p>
+      <w:pPr>
+        <w:pStyle w:val="ListParagraph"/>
+        <w:numPr>
+          <w:ilvl w:val="1"/>
+          <w:numId w:val="1"/>
+        </w:numPr>
+        <w:rPr>
+          <w:b/>
+          <w:bCs/>
+          <w:lang w:val="en-US"/>
+        </w:rPr>
+      </w:pPr>
+      <w:r>
+        <w:rPr>
+          <w:lang w:val="en-US"/>
+        </w:rPr>
+        <w:t>Check the code in the keras documentation -&gt; preprocessing -&gt; image processing</w:t>
+      </w:r>
+    </w:p>
+    <w:p>
+      <w:pPr>
+        <w:pStyle w:val="ListParagraph"/>
+        <w:numPr>
+          <w:ilvl w:val="0"/>
+          <w:numId w:val="1"/>
+        </w:numPr>
+        <w:rPr>
+          <w:b/>
+          <w:bCs/>
+          <w:lang w:val="en-US"/>
+        </w:rPr>
+      </w:pPr>
+      <w:r>
+        <w:rPr>
+          <w:b/>
+          <w:bCs/>
+          <w:lang w:val="en-US"/>
+        </w:rPr>
+        <w:t>Notes on choosing loss functions</w:t>
+      </w:r>
+    </w:p>
+    <w:p>
+      <w:pPr>
+        <w:pStyle w:val="ListParagraph"/>
+        <w:numPr>
+          <w:ilvl w:val="0"/>
+          <w:numId w:val="1"/>
+        </w:numPr>
+        <w:rPr>
+          <w:b/>
+          <w:bCs/>
+          <w:lang w:val="en-US"/>
+        </w:rPr>
+      </w:pPr>
+      <w:r>
+        <w:rPr>
+          <w:b/>
+          <w:bCs/>
+          <w:lang w:val="en-US"/>
+        </w:rPr>
+        <w:t>Notes on optimizers</w:t>
+      </w:r>
+    </w:p>
+    <w:p>
+      <w:pPr>
+        <w:pStyle w:val="ListParagraph"/>
+        <w:numPr>
+          <w:ilvl w:val="0"/>
+          <w:numId w:val="1"/>
+        </w:numPr>
+        <w:rPr>
+          <w:b/>
+          <w:bCs/>
+          <w:lang w:val="en-US"/>
+        </w:rPr>
+      </w:pPr>
+      <w:r>
+        <w:rPr>
+          <w:b/>
+          <w:bCs/>
+          <w:lang w:val="en-US"/>
+        </w:rPr>
+        <w:t>Notes on choosing activation functions</w:t>
+      </w:r>
     </w:p>
     <w:sectPr>
       <w:pgSz w:w="12240" w:h="15840"/>
@@ -1201,6 +1206,18 @@
       <w:contextualSpacing/>
     </w:pPr>
   </w:style>
+  <w:style w:type="character" w:styleId="Hyperlink">
+    <w:name w:val="Hyperlink"/>
+    <w:basedOn w:val="DefaultParagraphFont"/>
+    <w:uiPriority w:val="99"/>
+    <w:semiHidden/>
+    <w:unhideWhenUsed/>
+    <w:rsid w:val="00013A54"/>
+    <w:rPr>
+      <w:color w:val="0000FF"/>
+      <w:u w:val="single"/>
+    </w:rPr>
+  </w:style>
 </w:styles>
 </file>
 

</xml_diff>

<commit_message>
Updated notes on activation and loss functions
</commit_message>
<xml_diff>
--- a/General Notes.docx
+++ b/General Notes.docx
@@ -12,8 +12,16 @@
         <w:rPr>
           <w:lang w:val="en-US"/>
         </w:rPr>
-        <w:t>Neural networks notes</w:t>
-      </w:r>
+        <w:t xml:space="preserve">Neural networks </w:t>
+      </w:r>
+      <w:proofErr w:type="gramStart"/>
+      <w:r>
+        <w:rPr>
+          <w:lang w:val="en-US"/>
+        </w:rPr>
+        <w:t>notes</w:t>
+      </w:r>
+      <w:proofErr w:type="gramEnd"/>
     </w:p>
     <w:p>
       <w:pPr>
@@ -34,8 +42,18 @@
           <w:bCs/>
           <w:lang w:val="en-US"/>
         </w:rPr>
-        <w:t>Notes on cross_val_score</w:t>
-      </w:r>
+        <w:t xml:space="preserve">Notes on </w:t>
+      </w:r>
+      <w:proofErr w:type="spellStart"/>
+      <w:r>
+        <w:rPr>
+          <w:b/>
+          <w:bCs/>
+          <w:lang w:val="en-US"/>
+        </w:rPr>
+        <w:t>cross_val_score</w:t>
+      </w:r>
+      <w:proofErr w:type="spellEnd"/>
     </w:p>
     <w:p>
       <w:pPr>
@@ -94,7 +112,35 @@
         <w:rPr>
           <w:lang w:val="en-US"/>
         </w:rPr>
-        <w:t>We split our initial dataset, in most case the X_test from the train_test_split.</w:t>
+        <w:t xml:space="preserve">We split our initial dataset, in most case the </w:t>
+      </w:r>
+      <w:proofErr w:type="spellStart"/>
+      <w:r>
+        <w:rPr>
+          <w:lang w:val="en-US"/>
+        </w:rPr>
+        <w:t>X_test</w:t>
+      </w:r>
+      <w:proofErr w:type="spellEnd"/>
+      <w:r>
+        <w:rPr>
+          <w:lang w:val="en-US"/>
+        </w:rPr>
+        <w:t xml:space="preserve"> from the </w:t>
+      </w:r>
+      <w:proofErr w:type="spellStart"/>
+      <w:r>
+        <w:rPr>
+          <w:lang w:val="en-US"/>
+        </w:rPr>
+        <w:t>train_test_split</w:t>
+      </w:r>
+      <w:proofErr w:type="spellEnd"/>
+      <w:r>
+        <w:rPr>
+          <w:lang w:val="en-US"/>
+        </w:rPr>
+        <w:t>.</w:t>
       </w:r>
     </w:p>
     <w:p>
@@ -359,8 +405,72 @@
         <w:rPr>
           <w:lang w:val="en-US"/>
         </w:rPr>
-        <w:t>To use cross_val_score which sklearn and we want to apply a keras model to cross_val_score, use kerasClassifier</w:t>
-      </w:r>
+        <w:t xml:space="preserve">To use </w:t>
+      </w:r>
+      <w:proofErr w:type="spellStart"/>
+      <w:r>
+        <w:rPr>
+          <w:lang w:val="en-US"/>
+        </w:rPr>
+        <w:t>cross_val_score</w:t>
+      </w:r>
+      <w:proofErr w:type="spellEnd"/>
+      <w:r>
+        <w:rPr>
+          <w:lang w:val="en-US"/>
+        </w:rPr>
+        <w:t xml:space="preserve"> which </w:t>
+      </w:r>
+      <w:proofErr w:type="spellStart"/>
+      <w:r>
+        <w:rPr>
+          <w:lang w:val="en-US"/>
+        </w:rPr>
+        <w:t>sklearn</w:t>
+      </w:r>
+      <w:proofErr w:type="spellEnd"/>
+      <w:r>
+        <w:rPr>
+          <w:lang w:val="en-US"/>
+        </w:rPr>
+        <w:t xml:space="preserve"> and we want to apply a </w:t>
+      </w:r>
+      <w:proofErr w:type="spellStart"/>
+      <w:r>
+        <w:rPr>
+          <w:lang w:val="en-US"/>
+        </w:rPr>
+        <w:t>keras</w:t>
+      </w:r>
+      <w:proofErr w:type="spellEnd"/>
+      <w:r>
+        <w:rPr>
+          <w:lang w:val="en-US"/>
+        </w:rPr>
+        <w:t xml:space="preserve"> model to </w:t>
+      </w:r>
+      <w:proofErr w:type="spellStart"/>
+      <w:r>
+        <w:rPr>
+          <w:lang w:val="en-US"/>
+        </w:rPr>
+        <w:t>cross_val_score</w:t>
+      </w:r>
+      <w:proofErr w:type="spellEnd"/>
+      <w:r>
+        <w:rPr>
+          <w:lang w:val="en-US"/>
+        </w:rPr>
+        <w:t xml:space="preserve">, use </w:t>
+      </w:r>
+      <w:proofErr w:type="spellStart"/>
+      <w:r>
+        <w:rPr>
+          <w:lang w:val="en-US"/>
+        </w:rPr>
+        <w:t>kerasClassifier</w:t>
+      </w:r>
+      <w:proofErr w:type="spellEnd"/>
     </w:p>
     <w:p>
       <w:pPr>
@@ -441,7 +551,35 @@
         <w:rPr>
           <w:lang w:val="en-US"/>
         </w:rPr>
-        <w:t xml:space="preserve"> like number of epochs, batch size, training optimizer (like ‘adam’, etc),</w:t>
+        <w:t xml:space="preserve"> like number of epochs, batch size, training optimizer (like ‘</w:t>
+      </w:r>
+      <w:proofErr w:type="spellStart"/>
+      <w:r>
+        <w:rPr>
+          <w:lang w:val="en-US"/>
+        </w:rPr>
+        <w:t>adam</w:t>
+      </w:r>
+      <w:proofErr w:type="spellEnd"/>
+      <w:r>
+        <w:rPr>
+          <w:lang w:val="en-US"/>
+        </w:rPr>
+        <w:t xml:space="preserve">’, </w:t>
+      </w:r>
+      <w:proofErr w:type="spellStart"/>
+      <w:r>
+        <w:rPr>
+          <w:lang w:val="en-US"/>
+        </w:rPr>
+        <w:t>etc</w:t>
+      </w:r>
+      <w:proofErr w:type="spellEnd"/>
+      <w:r>
+        <w:rPr>
+          <w:lang w:val="en-US"/>
+        </w:rPr>
+        <w:t>),</w:t>
       </w:r>
       <w:r>
         <w:rPr>
@@ -453,7 +591,21 @@
         <w:rPr>
           <w:lang w:val="en-US"/>
         </w:rPr>
-        <w:t xml:space="preserve"> dropout regularizion,</w:t>
+        <w:t xml:space="preserve"> dropout </w:t>
+      </w:r>
+      <w:proofErr w:type="spellStart"/>
+      <w:r>
+        <w:rPr>
+          <w:lang w:val="en-US"/>
+        </w:rPr>
+        <w:t>regularizion</w:t>
+      </w:r>
+      <w:proofErr w:type="spellEnd"/>
+      <w:r>
+        <w:rPr>
+          <w:lang w:val="en-US"/>
+        </w:rPr>
+        <w:t>,</w:t>
       </w:r>
       <w:r>
         <w:rPr>
@@ -465,19 +617,49 @@
         <w:rPr>
           <w:lang w:val="en-US"/>
         </w:rPr>
-        <w:t xml:space="preserve"> We can achieve this using GridSearchCV</w:t>
-      </w:r>
+        <w:t xml:space="preserve"> We can achieve this using </w:t>
+      </w:r>
+      <w:proofErr w:type="spellStart"/>
+      <w:r>
+        <w:rPr>
+          <w:lang w:val="en-US"/>
+        </w:rPr>
+        <w:t>GridSearchCV</w:t>
+      </w:r>
+      <w:proofErr w:type="spellEnd"/>
       <w:r>
         <w:rPr>
           <w:lang w:val="en-US"/>
         </w:rPr>
         <w:t xml:space="preserve"> which tries all possible combinations of the hyperparameter we want to optimize for. </w:t>
       </w:r>
-      <w:r>
-        <w:rPr>
-          <w:lang w:val="en-US"/>
-        </w:rPr>
-        <w:t xml:space="preserve">GridSearch does a k_fold validation on each of the combination of parameter to optimize for. </w:t>
+      <w:proofErr w:type="spellStart"/>
+      <w:r>
+        <w:rPr>
+          <w:lang w:val="en-US"/>
+        </w:rPr>
+        <w:t>GridSearch</w:t>
+      </w:r>
+      <w:proofErr w:type="spellEnd"/>
+      <w:r>
+        <w:rPr>
+          <w:lang w:val="en-US"/>
+        </w:rPr>
+        <w:t xml:space="preserve"> does a </w:t>
+      </w:r>
+      <w:proofErr w:type="spellStart"/>
+      <w:r>
+        <w:rPr>
+          <w:lang w:val="en-US"/>
+        </w:rPr>
+        <w:t>k_fold</w:t>
+      </w:r>
+      <w:proofErr w:type="spellEnd"/>
+      <w:r>
+        <w:rPr>
+          <w:lang w:val="en-US"/>
+        </w:rPr>
+        <w:t xml:space="preserve"> validation on each of the combination of parameter to optimize for. </w:t>
       </w:r>
     </w:p>
     <w:p>
@@ -553,7 +735,35 @@
           <w:lang w:val="en-US"/>
         </w:rPr>
         <w:lastRenderedPageBreak/>
-        <w:t>The main idea behind image augmentation is to divide the test data in batches and apply random transformations like rotate, flip, etc in order to develop more correlations and hence prevent overfitting by enriching the test dataset in a way</w:t>
+        <w:t xml:space="preserve">The main idea behind image augmentation is to divide the test data in batches and apply random transformations like rotate, flip, </w:t>
+      </w:r>
+      <w:proofErr w:type="spellStart"/>
+      <w:r>
+        <w:rPr>
+          <w:lang w:val="en-US"/>
+        </w:rPr>
+        <w:t>etc</w:t>
+      </w:r>
+      <w:proofErr w:type="spellEnd"/>
+      <w:r>
+        <w:rPr>
+          <w:lang w:val="en-US"/>
+        </w:rPr>
+        <w:t xml:space="preserve"> </w:t>
+      </w:r>
+      <w:proofErr w:type="gramStart"/>
+      <w:r>
+        <w:rPr>
+          <w:lang w:val="en-US"/>
+        </w:rPr>
+        <w:t>in order to</w:t>
+      </w:r>
+      <w:proofErr w:type="gramEnd"/>
+      <w:r>
+        <w:rPr>
+          <w:lang w:val="en-US"/>
+        </w:rPr>
+        <w:t xml:space="preserve"> develop more correlations and hence prevent overfitting by enriching the test dataset in a way</w:t>
       </w:r>
     </w:p>
     <w:p>
@@ -593,7 +803,21 @@
         <w:rPr>
           <w:lang w:val="en-US"/>
         </w:rPr>
-        <w:t>Check the code in the keras documentation -&gt; preprocessing -&gt; image processing</w:t>
+        <w:t xml:space="preserve">Check the code in the </w:t>
+      </w:r>
+      <w:proofErr w:type="spellStart"/>
+      <w:r>
+        <w:rPr>
+          <w:lang w:val="en-US"/>
+        </w:rPr>
+        <w:t>keras</w:t>
+      </w:r>
+      <w:proofErr w:type="spellEnd"/>
+      <w:r>
+        <w:rPr>
+          <w:lang w:val="en-US"/>
+        </w:rPr>
+        <w:t xml:space="preserve"> documentation -&gt; preprocessing -&gt; image processing</w:t>
       </w:r>
     </w:p>
     <w:p>
@@ -615,7 +839,384 @@
           <w:bCs/>
           <w:lang w:val="en-US"/>
         </w:rPr>
-        <w:t>Notes on choosing loss functions</w:t>
+        <w:t>Notes on</w:t>
+      </w:r>
+      <w:r>
+        <w:rPr>
+          <w:b/>
+          <w:bCs/>
+          <w:lang w:val="en-US"/>
+        </w:rPr>
+        <w:t xml:space="preserve"> loss functions and</w:t>
+      </w:r>
+      <w:r>
+        <w:rPr>
+          <w:b/>
+          <w:bCs/>
+          <w:lang w:val="en-US"/>
+        </w:rPr>
+        <w:t xml:space="preserve"> choosing loss functions</w:t>
+      </w:r>
+    </w:p>
+    <w:p>
+      <w:pPr>
+        <w:ind w:left="1080"/>
+        <w:rPr>
+          <w:lang w:val="en-US"/>
+        </w:rPr>
+      </w:pPr>
+      <w:r>
+        <w:rPr>
+          <w:lang w:val="en-US"/>
+        </w:rPr>
+        <w:t xml:space="preserve">The problem of leaning in when training a neural network can be viewed as a search or optimization problem in terms of finding a set of weights the model can use </w:t>
+      </w:r>
+      <w:proofErr w:type="gramStart"/>
+      <w:r>
+        <w:rPr>
+          <w:lang w:val="en-US"/>
+        </w:rPr>
+        <w:t>in order to</w:t>
+      </w:r>
+      <w:proofErr w:type="gramEnd"/>
+      <w:r>
+        <w:rPr>
+          <w:lang w:val="en-US"/>
+        </w:rPr>
+        <w:t xml:space="preserve"> make good enough predictions. Concept of gradient- In each epoch we are moving down the gradient of error to reduce error. </w:t>
+      </w:r>
+    </w:p>
+    <w:p>
+      <w:pPr>
+        <w:ind w:left="1080"/>
+        <w:rPr>
+          <w:lang w:val="en-US"/>
+        </w:rPr>
+      </w:pPr>
+      <w:r>
+        <w:rPr>
+          <w:lang w:val="en-US"/>
+        </w:rPr>
+        <w:t xml:space="preserve">The function we are trying to minimize or maximize is the </w:t>
+      </w:r>
+      <w:r>
+        <w:rPr>
+          <w:highlight w:val="yellow"/>
+          <w:lang w:val="en-US"/>
+        </w:rPr>
+        <w:t>OBJECTIVE FUNCTION</w:t>
+      </w:r>
+      <w:r>
+        <w:rPr>
+          <w:lang w:val="en-US"/>
+        </w:rPr>
+        <w:t xml:space="preserve">. When we are minimizing it, we may also call it the loss function. Choosing a loss function is important as the function </w:t>
+      </w:r>
+      <w:proofErr w:type="gramStart"/>
+      <w:r>
+        <w:rPr>
+          <w:lang w:val="en-US"/>
+        </w:rPr>
+        <w:t>has to</w:t>
+      </w:r>
+      <w:proofErr w:type="gramEnd"/>
+      <w:r>
+        <w:rPr>
+          <w:lang w:val="en-US"/>
+        </w:rPr>
+        <w:t xml:space="preserve"> capture proper properties of the problem. </w:t>
+      </w:r>
+    </w:p>
+    <w:p>
+      <w:pPr>
+        <w:pStyle w:val="ListParagraph"/>
+        <w:numPr>
+          <w:ilvl w:val="1"/>
+          <w:numId w:val="1"/>
+        </w:numPr>
+        <w:rPr>
+          <w:b/>
+          <w:bCs/>
+          <w:lang w:val="en-US"/>
+        </w:rPr>
+      </w:pPr>
+      <w:r>
+        <w:rPr>
+          <w:b/>
+          <w:bCs/>
+          <w:lang w:val="en-US"/>
+        </w:rPr>
+        <w:t>Regression Loss Functions</w:t>
+      </w:r>
+    </w:p>
+    <w:p>
+      <w:pPr>
+        <w:pStyle w:val="ListParagraph"/>
+        <w:numPr>
+          <w:ilvl w:val="2"/>
+          <w:numId w:val="1"/>
+        </w:numPr>
+        <w:rPr>
+          <w:b/>
+          <w:bCs/>
+          <w:lang w:val="en-US"/>
+        </w:rPr>
+      </w:pPr>
+      <w:r>
+        <w:rPr>
+          <w:b/>
+          <w:bCs/>
+          <w:lang w:val="en-US"/>
+        </w:rPr>
+        <w:t>Mean Squared Error Loss</w:t>
+      </w:r>
+    </w:p>
+    <w:p>
+      <w:pPr>
+        <w:pStyle w:val="ListParagraph"/>
+        <w:numPr>
+          <w:ilvl w:val="2"/>
+          <w:numId w:val="1"/>
+        </w:numPr>
+        <w:rPr>
+          <w:b/>
+          <w:bCs/>
+          <w:lang w:val="en-US"/>
+        </w:rPr>
+      </w:pPr>
+      <w:r>
+        <w:rPr>
+          <w:b/>
+          <w:bCs/>
+          <w:lang w:val="en-US"/>
+        </w:rPr>
+        <w:t>Mean Squared Logarithmic Error Loss</w:t>
+      </w:r>
+    </w:p>
+    <w:p>
+      <w:pPr>
+        <w:pStyle w:val="ListParagraph"/>
+        <w:numPr>
+          <w:ilvl w:val="2"/>
+          <w:numId w:val="1"/>
+        </w:numPr>
+        <w:rPr>
+          <w:b/>
+          <w:bCs/>
+          <w:lang w:val="en-US"/>
+        </w:rPr>
+      </w:pPr>
+      <w:r>
+        <w:rPr>
+          <w:b/>
+          <w:bCs/>
+          <w:lang w:val="en-US"/>
+        </w:rPr>
+        <w:t>Mean Absolute Error Loss</w:t>
+      </w:r>
+    </w:p>
+    <w:p>
+      <w:pPr>
+        <w:pStyle w:val="ListParagraph"/>
+        <w:numPr>
+          <w:ilvl w:val="1"/>
+          <w:numId w:val="1"/>
+        </w:numPr>
+        <w:rPr>
+          <w:b/>
+          <w:bCs/>
+          <w:lang w:val="en-US"/>
+        </w:rPr>
+      </w:pPr>
+      <w:r>
+        <w:rPr>
+          <w:b/>
+          <w:bCs/>
+          <w:lang w:val="en-US"/>
+        </w:rPr>
+        <w:t>Binary Classification Loss Function</w:t>
+      </w:r>
+    </w:p>
+    <w:p>
+      <w:pPr>
+        <w:pStyle w:val="ListParagraph"/>
+        <w:numPr>
+          <w:ilvl w:val="2"/>
+          <w:numId w:val="1"/>
+        </w:numPr>
+        <w:rPr>
+          <w:b/>
+          <w:bCs/>
+          <w:lang w:val="en-US"/>
+        </w:rPr>
+      </w:pPr>
+      <w:r>
+        <w:rPr>
+          <w:b/>
+          <w:bCs/>
+          <w:lang w:val="en-US"/>
+        </w:rPr>
+        <w:t>Binary Cross-Entropy</w:t>
+      </w:r>
+    </w:p>
+    <w:p>
+      <w:pPr>
+        <w:pStyle w:val="ListParagraph"/>
+        <w:numPr>
+          <w:ilvl w:val="2"/>
+          <w:numId w:val="1"/>
+        </w:numPr>
+        <w:rPr>
+          <w:b/>
+          <w:bCs/>
+          <w:lang w:val="en-US"/>
+        </w:rPr>
+      </w:pPr>
+      <w:r>
+        <w:rPr>
+          <w:b/>
+          <w:bCs/>
+          <w:lang w:val="en-US"/>
+        </w:rPr>
+        <w:t>Hinge Loss</w:t>
+      </w:r>
+    </w:p>
+    <w:p>
+      <w:pPr>
+        <w:pStyle w:val="ListParagraph"/>
+        <w:numPr>
+          <w:ilvl w:val="2"/>
+          <w:numId w:val="1"/>
+        </w:numPr>
+        <w:rPr>
+          <w:b/>
+          <w:bCs/>
+          <w:lang w:val="en-US"/>
+        </w:rPr>
+      </w:pPr>
+      <w:r>
+        <w:rPr>
+          <w:b/>
+          <w:bCs/>
+          <w:lang w:val="en-US"/>
+        </w:rPr>
+        <w:t>Squared Hinge Loss</w:t>
+      </w:r>
+    </w:p>
+    <w:p>
+      <w:pPr>
+        <w:pStyle w:val="ListParagraph"/>
+        <w:numPr>
+          <w:ilvl w:val="1"/>
+          <w:numId w:val="1"/>
+        </w:numPr>
+        <w:rPr>
+          <w:b/>
+          <w:bCs/>
+          <w:lang w:val="en-US"/>
+        </w:rPr>
+      </w:pPr>
+      <w:r>
+        <w:rPr>
+          <w:b/>
+          <w:bCs/>
+          <w:lang w:val="en-US"/>
+        </w:rPr>
+        <w:t>Multi Class Classification Loss Function</w:t>
+      </w:r>
+    </w:p>
+    <w:p>
+      <w:pPr>
+        <w:pStyle w:val="ListParagraph"/>
+        <w:numPr>
+          <w:ilvl w:val="2"/>
+          <w:numId w:val="1"/>
+        </w:numPr>
+        <w:rPr>
+          <w:b/>
+          <w:bCs/>
+          <w:lang w:val="en-US"/>
+        </w:rPr>
+      </w:pPr>
+      <w:r>
+        <w:rPr>
+          <w:b/>
+          <w:bCs/>
+          <w:lang w:val="en-US"/>
+        </w:rPr>
+        <w:t>Multi Class Cross Entropy Loss</w:t>
+      </w:r>
+    </w:p>
+    <w:p>
+      <w:pPr>
+        <w:pStyle w:val="ListParagraph"/>
+        <w:numPr>
+          <w:ilvl w:val="2"/>
+          <w:numId w:val="1"/>
+        </w:numPr>
+        <w:rPr>
+          <w:b/>
+          <w:bCs/>
+          <w:lang w:val="en-US"/>
+        </w:rPr>
+      </w:pPr>
+      <w:r>
+        <w:rPr>
+          <w:b/>
+          <w:bCs/>
+          <w:lang w:val="en-US"/>
+        </w:rPr>
+        <w:t>Sparse Multiclass Cross Entropy Loss</w:t>
+      </w:r>
+    </w:p>
+    <w:p>
+      <w:pPr>
+        <w:pStyle w:val="ListParagraph"/>
+        <w:numPr>
+          <w:ilvl w:val="2"/>
+          <w:numId w:val="1"/>
+        </w:numPr>
+        <w:rPr>
+          <w:b/>
+          <w:bCs/>
+          <w:lang w:val="en-US"/>
+        </w:rPr>
+      </w:pPr>
+      <w:proofErr w:type="spellStart"/>
+      <w:r>
+        <w:rPr>
+          <w:b/>
+          <w:bCs/>
+          <w:lang w:val="en-US"/>
+        </w:rPr>
+        <w:t>Kullback</w:t>
+      </w:r>
+      <w:proofErr w:type="spellEnd"/>
+      <w:r>
+        <w:rPr>
+          <w:b/>
+          <w:bCs/>
+          <w:lang w:val="en-US"/>
+        </w:rPr>
+        <w:t xml:space="preserve"> </w:t>
+      </w:r>
+      <w:proofErr w:type="spellStart"/>
+      <w:r>
+        <w:rPr>
+          <w:b/>
+          <w:bCs/>
+          <w:lang w:val="en-US"/>
+        </w:rPr>
+        <w:t>Leibler</w:t>
+      </w:r>
+      <w:proofErr w:type="spellEnd"/>
+      <w:r>
+        <w:rPr>
+          <w:b/>
+          <w:bCs/>
+          <w:lang w:val="en-US"/>
+        </w:rPr>
+        <w:t xml:space="preserve"> Divergence Loss</w:t>
       </w:r>
     </w:p>
     <w:p>
@@ -644,6 +1245,20 @@
       <w:pPr>
         <w:pStyle w:val="ListParagraph"/>
         <w:numPr>
+          <w:ilvl w:val="1"/>
+          <w:numId w:val="1"/>
+        </w:numPr>
+        <w:rPr>
+          <w:b/>
+          <w:bCs/>
+          <w:lang w:val="en-US"/>
+        </w:rPr>
+      </w:pPr>
+    </w:p>
+    <w:p>
+      <w:pPr>
+        <w:pStyle w:val="ListParagraph"/>
+        <w:numPr>
           <w:ilvl w:val="0"/>
           <w:numId w:val="1"/>
         </w:numPr>
@@ -660,6 +1275,850 @@
           <w:lang w:val="en-US"/>
         </w:rPr>
         <w:t>Notes on choosing activation functions</w:t>
+      </w:r>
+    </w:p>
+    <w:p>
+      <w:pPr>
+        <w:ind w:left="1080"/>
+        <w:rPr>
+          <w:rFonts w:eastAsiaTheme="minorEastAsia"/>
+          <w:lang w:val="en-US"/>
+        </w:rPr>
+      </w:pPr>
+      <w:r>
+        <w:rPr>
+          <w:lang w:val="en-US"/>
+        </w:rPr>
+        <w:t xml:space="preserve">The main idea behind an activation function is to decide </w:t>
+      </w:r>
+      <w:proofErr w:type="gramStart"/>
+      <w:r>
+        <w:rPr>
+          <w:lang w:val="en-US"/>
+        </w:rPr>
+        <w:t>whether or not</w:t>
+      </w:r>
+      <w:proofErr w:type="gramEnd"/>
+      <w:r>
+        <w:rPr>
+          <w:lang w:val="en-US"/>
+        </w:rPr>
+        <w:t xml:space="preserve"> the neuron should activate based on the value generated by the neuron- </w:t>
+      </w:r>
+      <m:oMath>
+        <m:nary>
+          <m:naryPr>
+            <m:chr m:val="∑"/>
+            <m:grow m:val="1"/>
+            <m:ctrlPr>
+              <w:rPr>
+                <w:rFonts w:ascii="Cambria Math" w:hAnsi="Cambria Math"/>
+                <w:highlight w:val="yellow"/>
+                <w:lang w:val="en-US"/>
+              </w:rPr>
+            </m:ctrlPr>
+          </m:naryPr>
+          <m:sub>
+            <m:r>
+              <w:rPr>
+                <w:rFonts w:ascii="Cambria Math" w:eastAsia="Cambria Math" w:hAnsi="Cambria Math" w:cs="Cambria Math"/>
+                <w:highlight w:val="yellow"/>
+                <w:lang w:val="en-US"/>
+              </w:rPr>
+              <m:t>k=0</m:t>
+            </m:r>
+          </m:sub>
+          <m:sup>
+            <m:r>
+              <w:rPr>
+                <w:rFonts w:ascii="Cambria Math" w:eastAsia="Cambria Math" w:hAnsi="Cambria Math" w:cs="Cambria Math"/>
+                <w:highlight w:val="yellow"/>
+                <w:lang w:val="en-US"/>
+              </w:rPr>
+              <m:t>n</m:t>
+            </m:r>
+          </m:sup>
+          <m:e>
+            <m:r>
+              <m:rPr>
+                <m:sty m:val="p"/>
+              </m:rPr>
+              <w:rPr>
+                <w:rFonts w:ascii="Cambria Math" w:hAnsi="Cambria Math"/>
+                <w:highlight w:val="yellow"/>
+                <w:lang w:val="en-US"/>
+              </w:rPr>
+              <m:t>(W*input)</m:t>
+            </m:r>
+          </m:e>
+        </m:nary>
+      </m:oMath>
+      <w:r>
+        <w:rPr>
+          <w:rFonts w:eastAsiaTheme="minorEastAsia"/>
+          <w:highlight w:val="yellow"/>
+          <w:lang w:val="en-US"/>
+        </w:rPr>
+        <w:t xml:space="preserve"> + bias</w:t>
+      </w:r>
+    </w:p>
+    <w:p>
+      <w:pPr>
+        <w:pStyle w:val="ListParagraph"/>
+        <w:numPr>
+          <w:ilvl w:val="0"/>
+          <w:numId w:val="2"/>
+        </w:numPr>
+        <w:rPr>
+          <w:rFonts w:eastAsiaTheme="minorEastAsia"/>
+          <w:lang w:val="en-US"/>
+        </w:rPr>
+      </w:pPr>
+      <w:r>
+        <w:rPr>
+          <w:rFonts w:eastAsiaTheme="minorEastAsia"/>
+          <w:lang w:val="en-US"/>
+        </w:rPr>
+        <w:t>Step Function</w:t>
+      </w:r>
+    </w:p>
+    <w:p>
+      <w:pPr>
+        <w:pStyle w:val="ListParagraph"/>
+        <w:numPr>
+          <w:ilvl w:val="1"/>
+          <w:numId w:val="2"/>
+        </w:numPr>
+        <w:rPr>
+          <w:rFonts w:eastAsiaTheme="minorEastAsia"/>
+          <w:lang w:val="en-US"/>
+        </w:rPr>
+      </w:pPr>
+      <w:r>
+        <w:rPr>
+          <w:rFonts w:eastAsiaTheme="minorEastAsia"/>
+          <w:lang w:val="en-US"/>
+        </w:rPr>
+        <w:t>Activate the neuron if the value is above a certain threshold</w:t>
+      </w:r>
+    </w:p>
+    <w:p>
+      <w:pPr>
+        <w:pStyle w:val="ListParagraph"/>
+        <w:numPr>
+          <w:ilvl w:val="1"/>
+          <w:numId w:val="2"/>
+        </w:numPr>
+        <w:rPr>
+          <w:rFonts w:eastAsiaTheme="minorEastAsia"/>
+          <w:highlight w:val="yellow"/>
+          <w:lang w:val="en-US"/>
+        </w:rPr>
+      </w:pPr>
+      <w:r>
+        <w:rPr>
+          <w:rFonts w:eastAsiaTheme="minorEastAsia"/>
+          <w:highlight w:val="yellow"/>
+          <w:lang w:val="en-US"/>
+        </w:rPr>
+        <w:t>Good for binary classification</w:t>
+      </w:r>
+    </w:p>
+    <w:p>
+      <w:pPr>
+        <w:pStyle w:val="ListParagraph"/>
+        <w:numPr>
+          <w:ilvl w:val="1"/>
+          <w:numId w:val="2"/>
+        </w:numPr>
+        <w:rPr>
+          <w:rFonts w:eastAsiaTheme="minorEastAsia"/>
+          <w:lang w:val="en-US"/>
+        </w:rPr>
+      </w:pPr>
+      <w:r>
+        <w:rPr>
+          <w:rFonts w:eastAsiaTheme="minorEastAsia"/>
+          <w:lang w:val="en-US"/>
+        </w:rPr>
+        <w:t>Does not work for multi class classification, since all neuron might activate if the threshold requirement is met</w:t>
+      </w:r>
+    </w:p>
+    <w:p>
+      <w:pPr>
+        <w:pStyle w:val="ListParagraph"/>
+        <w:numPr>
+          <w:ilvl w:val="1"/>
+          <w:numId w:val="2"/>
+        </w:numPr>
+        <w:rPr>
+          <w:rFonts w:eastAsiaTheme="minorEastAsia"/>
+          <w:highlight w:val="yellow"/>
+          <w:lang w:val="en-US"/>
+        </w:rPr>
+      </w:pPr>
+      <w:r>
+        <w:rPr>
+          <w:rFonts w:eastAsiaTheme="minorEastAsia"/>
+          <w:highlight w:val="yellow"/>
+          <w:lang w:val="en-US"/>
+        </w:rPr>
+        <w:t>In such cases we need function that work in proportion to the input -</w:t>
+      </w:r>
+      <w:r>
+        <w:rPr>
+          <w:rFonts w:eastAsiaTheme="minorEastAsia"/>
+          <w:highlight w:val="yellow"/>
+          <w:lang w:val="en-US"/>
+        </w:rPr>
+        <w:sym w:font="Wingdings" w:char="F0E0"/>
+      </w:r>
+      <w:r>
+        <w:rPr>
+          <w:rFonts w:eastAsiaTheme="minorEastAsia"/>
+          <w:highlight w:val="yellow"/>
+          <w:lang w:val="en-US"/>
+        </w:rPr>
+        <w:t xml:space="preserve"> which brings in point number 2. </w:t>
+      </w:r>
+    </w:p>
+    <w:p>
+      <w:pPr>
+        <w:pStyle w:val="ListParagraph"/>
+        <w:numPr>
+          <w:ilvl w:val="0"/>
+          <w:numId w:val="2"/>
+        </w:numPr>
+        <w:rPr>
+          <w:rFonts w:eastAsiaTheme="minorEastAsia"/>
+          <w:lang w:val="en-US"/>
+        </w:rPr>
+      </w:pPr>
+      <w:r>
+        <w:rPr>
+          <w:rFonts w:eastAsiaTheme="minorEastAsia"/>
+          <w:lang w:val="en-US"/>
+        </w:rPr>
+        <w:t>Linear Function</w:t>
+      </w:r>
+    </w:p>
+    <w:p>
+      <w:pPr>
+        <w:pStyle w:val="ListParagraph"/>
+        <w:numPr>
+          <w:ilvl w:val="1"/>
+          <w:numId w:val="2"/>
+        </w:numPr>
+        <w:rPr>
+          <w:rFonts w:eastAsiaTheme="minorEastAsia"/>
+          <w:lang w:val="en-US"/>
+        </w:rPr>
+      </w:pPr>
+      <w:r>
+        <w:rPr>
+          <w:rFonts w:eastAsiaTheme="minorEastAsia"/>
+          <w:lang w:val="en-US"/>
+        </w:rPr>
+        <w:t>A = cx</w:t>
+      </w:r>
+    </w:p>
+    <w:p>
+      <w:pPr>
+        <w:pStyle w:val="ListParagraph"/>
+        <w:numPr>
+          <w:ilvl w:val="1"/>
+          <w:numId w:val="2"/>
+        </w:numPr>
+        <w:rPr>
+          <w:rFonts w:eastAsiaTheme="minorEastAsia"/>
+          <w:lang w:val="en-US"/>
+        </w:rPr>
+      </w:pPr>
+      <w:r>
+        <w:rPr>
+          <w:rFonts w:eastAsiaTheme="minorEastAsia"/>
+          <w:lang w:val="en-US"/>
+        </w:rPr>
+        <w:t>Here neurons are activated in proportion to the input</w:t>
+      </w:r>
+      <w:r>
+        <w:rPr>
+          <w:rFonts w:eastAsiaTheme="minorEastAsia"/>
+          <w:lang w:val="en-US"/>
+        </w:rPr>
+        <w:t>.</w:t>
+      </w:r>
+    </w:p>
+    <w:p>
+      <w:pPr>
+        <w:pStyle w:val="ListParagraph"/>
+        <w:numPr>
+          <w:ilvl w:val="1"/>
+          <w:numId w:val="2"/>
+        </w:numPr>
+        <w:rPr>
+          <w:rFonts w:eastAsiaTheme="minorEastAsia"/>
+          <w:lang w:val="en-US"/>
+        </w:rPr>
+      </w:pPr>
+      <w:r>
+        <w:rPr>
+          <w:rFonts w:eastAsiaTheme="minorEastAsia"/>
+          <w:lang w:val="en-US"/>
+        </w:rPr>
+        <w:lastRenderedPageBreak/>
+        <w:t xml:space="preserve">Does not work well for multiple layers, if all layers have a linear activation function, that is equivalent to having just one layer. </w:t>
+      </w:r>
+    </w:p>
+    <w:p>
+      <w:pPr>
+        <w:pStyle w:val="ListParagraph"/>
+        <w:numPr>
+          <w:ilvl w:val="1"/>
+          <w:numId w:val="2"/>
+        </w:numPr>
+        <w:rPr>
+          <w:rFonts w:eastAsiaTheme="minorEastAsia"/>
+          <w:lang w:val="en-US"/>
+        </w:rPr>
+      </w:pPr>
+      <w:r>
+        <w:rPr>
+          <w:rFonts w:eastAsiaTheme="minorEastAsia"/>
+          <w:highlight w:val="yellow"/>
+          <w:lang w:val="en-US"/>
+        </w:rPr>
+        <w:t>Gradient descent does</w:t>
+      </w:r>
+      <w:r>
+        <w:rPr>
+          <w:rFonts w:eastAsiaTheme="minorEastAsia"/>
+          <w:highlight w:val="yellow"/>
+          <w:lang w:val="en-US"/>
+        </w:rPr>
+        <w:t xml:space="preserve"> not</w:t>
+      </w:r>
+      <w:r>
+        <w:rPr>
+          <w:rFonts w:eastAsiaTheme="minorEastAsia"/>
+          <w:highlight w:val="yellow"/>
+          <w:lang w:val="en-US"/>
+        </w:rPr>
+        <w:t xml:space="preserve"> work well, since the derivative of the linear function is a constant</w:t>
+      </w:r>
+      <w:r>
+        <w:rPr>
+          <w:rFonts w:eastAsiaTheme="minorEastAsia"/>
+          <w:lang w:val="en-US"/>
+        </w:rPr>
+        <w:t xml:space="preserve">, so the changes made by the back propagation is constant and does not depend on the change in input. </w:t>
+      </w:r>
+    </w:p>
+    <w:p>
+      <w:pPr>
+        <w:pStyle w:val="ListParagraph"/>
+        <w:numPr>
+          <w:ilvl w:val="0"/>
+          <w:numId w:val="2"/>
+        </w:numPr>
+        <w:rPr>
+          <w:rFonts w:eastAsiaTheme="minorEastAsia"/>
+          <w:lang w:val="en-US"/>
+        </w:rPr>
+      </w:pPr>
+      <w:r>
+        <w:rPr>
+          <w:rFonts w:eastAsiaTheme="minorEastAsia"/>
+          <w:lang w:val="en-US"/>
+        </w:rPr>
+        <w:t>Sigmoid Function</w:t>
+      </w:r>
+      <w:r>
+        <w:rPr>
+          <w:rFonts w:eastAsiaTheme="minorEastAsia"/>
+          <w:lang w:val="en-US"/>
+        </w:rPr>
+        <w:t>----</w:t>
+      </w:r>
+      <w:r>
+        <w:rPr>
+          <w:rFonts w:eastAsiaTheme="minorEastAsia"/>
+          <w:highlight w:val="yellow"/>
+          <w:lang w:val="en-US"/>
+        </w:rPr>
+        <w:t>main problem- Vanishing Gradient problem</w:t>
+      </w:r>
+    </w:p>
+    <w:p>
+      <w:pPr>
+        <w:pStyle w:val="ListParagraph"/>
+        <w:numPr>
+          <w:ilvl w:val="1"/>
+          <w:numId w:val="2"/>
+        </w:numPr>
+        <w:rPr>
+          <w:rFonts w:eastAsiaTheme="minorEastAsia"/>
+          <w:lang w:val="en-US"/>
+        </w:rPr>
+      </w:pPr>
+      <w:r>
+        <w:rPr>
+          <w:rFonts w:eastAsiaTheme="minorEastAsia"/>
+          <w:lang w:val="en-US"/>
+        </w:rPr>
+        <w:t>A= 1/(1+e^-x)</w:t>
+      </w:r>
+    </w:p>
+    <w:p>
+      <w:pPr>
+        <w:pStyle w:val="ListParagraph"/>
+        <w:numPr>
+          <w:ilvl w:val="1"/>
+          <w:numId w:val="2"/>
+        </w:numPr>
+        <w:rPr>
+          <w:rFonts w:eastAsiaTheme="minorEastAsia"/>
+          <w:lang w:val="en-US"/>
+        </w:rPr>
+      </w:pPr>
+      <w:r>
+        <w:rPr>
+          <w:rFonts w:eastAsiaTheme="minorEastAsia"/>
+          <w:lang w:val="en-US"/>
+        </w:rPr>
+        <w:t>Smoother step function</w:t>
+      </w:r>
+    </w:p>
+    <w:p>
+      <w:pPr>
+        <w:pStyle w:val="ListParagraph"/>
+        <w:numPr>
+          <w:ilvl w:val="1"/>
+          <w:numId w:val="2"/>
+        </w:numPr>
+        <w:rPr>
+          <w:rFonts w:eastAsiaTheme="minorEastAsia"/>
+          <w:lang w:val="en-US"/>
+        </w:rPr>
+      </w:pPr>
+      <w:r>
+        <w:rPr>
+          <w:rFonts w:eastAsiaTheme="minorEastAsia"/>
+          <w:highlight w:val="yellow"/>
+          <w:lang w:val="en-US"/>
+        </w:rPr>
+        <w:t xml:space="preserve">Works well with binary and </w:t>
+      </w:r>
+      <w:proofErr w:type="spellStart"/>
+      <w:proofErr w:type="gramStart"/>
+      <w:r>
+        <w:rPr>
+          <w:rFonts w:eastAsiaTheme="minorEastAsia"/>
+          <w:highlight w:val="yellow"/>
+          <w:lang w:val="en-US"/>
+        </w:rPr>
+        <w:t>non binary</w:t>
+      </w:r>
+      <w:proofErr w:type="spellEnd"/>
+      <w:proofErr w:type="gramEnd"/>
+      <w:r>
+        <w:rPr>
+          <w:rFonts w:eastAsiaTheme="minorEastAsia"/>
+          <w:highlight w:val="yellow"/>
+          <w:lang w:val="en-US"/>
+        </w:rPr>
+        <w:t xml:space="preserve"> classification</w:t>
+      </w:r>
+    </w:p>
+    <w:p>
+      <w:pPr>
+        <w:pStyle w:val="ListParagraph"/>
+        <w:numPr>
+          <w:ilvl w:val="1"/>
+          <w:numId w:val="2"/>
+        </w:numPr>
+        <w:rPr>
+          <w:rFonts w:eastAsiaTheme="minorEastAsia"/>
+          <w:lang w:val="en-US"/>
+        </w:rPr>
+      </w:pPr>
+      <w:r>
+        <w:rPr>
+          <w:rFonts w:eastAsiaTheme="minorEastAsia"/>
+          <w:lang w:val="en-US"/>
+        </w:rPr>
+        <w:t>Analyzing the curve further, a small change in X brings about a large change in Y</w:t>
+      </w:r>
+      <w:r>
+        <w:rPr>
+          <w:rFonts w:eastAsiaTheme="minorEastAsia"/>
+          <w:lang w:val="en-US"/>
+        </w:rPr>
+        <w:t xml:space="preserve"> which works well for binary information.</w:t>
+      </w:r>
+    </w:p>
+    <w:p>
+      <w:pPr>
+        <w:pStyle w:val="ListParagraph"/>
+        <w:numPr>
+          <w:ilvl w:val="1"/>
+          <w:numId w:val="2"/>
+        </w:numPr>
+        <w:rPr>
+          <w:rFonts w:eastAsiaTheme="minorEastAsia"/>
+          <w:lang w:val="en-US"/>
+        </w:rPr>
+      </w:pPr>
+      <w:r>
+        <w:rPr>
+          <w:rFonts w:eastAsiaTheme="minorEastAsia"/>
+          <w:lang w:val="en-US"/>
+        </w:rPr>
+        <w:t xml:space="preserve">Range of values are </w:t>
+      </w:r>
+      <w:r>
+        <w:rPr>
+          <w:rFonts w:eastAsiaTheme="minorEastAsia"/>
+          <w:highlight w:val="yellow"/>
+          <w:lang w:val="en-US"/>
+        </w:rPr>
+        <w:t>always between 0 and 1 rather than -inf and inf</w:t>
+      </w:r>
+    </w:p>
+    <w:p>
+      <w:pPr>
+        <w:pStyle w:val="ListParagraph"/>
+        <w:numPr>
+          <w:ilvl w:val="1"/>
+          <w:numId w:val="2"/>
+        </w:numPr>
+        <w:rPr>
+          <w:rFonts w:eastAsiaTheme="minorEastAsia"/>
+          <w:lang w:val="en-US"/>
+        </w:rPr>
+      </w:pPr>
+      <w:r>
+        <w:rPr>
+          <w:rFonts w:eastAsiaTheme="minorEastAsia"/>
+          <w:lang w:val="en-US"/>
+        </w:rPr>
+        <w:t xml:space="preserve">A minor disadvantage is the flattening of the curve at the extremes, gradient is small, learning for the network becomes very small. </w:t>
+      </w:r>
+    </w:p>
+    <w:p>
+      <w:pPr>
+        <w:pStyle w:val="ListParagraph"/>
+        <w:numPr>
+          <w:ilvl w:val="0"/>
+          <w:numId w:val="2"/>
+        </w:numPr>
+        <w:rPr>
+          <w:rFonts w:eastAsiaTheme="minorEastAsia"/>
+          <w:lang w:val="en-US"/>
+        </w:rPr>
+      </w:pPr>
+      <w:r>
+        <w:rPr>
+          <w:rFonts w:eastAsiaTheme="minorEastAsia"/>
+          <w:lang w:val="en-US"/>
+        </w:rPr>
+        <w:t>Tanh function</w:t>
+      </w:r>
+    </w:p>
+    <w:p>
+      <w:pPr>
+        <w:pStyle w:val="ListParagraph"/>
+        <w:numPr>
+          <w:ilvl w:val="1"/>
+          <w:numId w:val="2"/>
+        </w:numPr>
+        <w:rPr>
+          <w:rFonts w:eastAsiaTheme="minorEastAsia"/>
+          <w:lang w:val="en-US"/>
+        </w:rPr>
+      </w:pPr>
+      <w:r>
+        <w:rPr>
+          <w:rFonts w:eastAsiaTheme="minorEastAsia"/>
+          <w:lang w:val="en-US"/>
+        </w:rPr>
+        <w:t>A variation of the sigmoid</w:t>
+      </w:r>
+    </w:p>
+    <w:p>
+      <w:pPr>
+        <w:pStyle w:val="ListParagraph"/>
+        <w:numPr>
+          <w:ilvl w:val="0"/>
+          <w:numId w:val="2"/>
+        </w:numPr>
+        <w:rPr>
+          <w:rFonts w:eastAsiaTheme="minorEastAsia"/>
+          <w:lang w:val="en-US"/>
+        </w:rPr>
+      </w:pPr>
+      <w:proofErr w:type="spellStart"/>
+      <w:r>
+        <w:rPr>
+          <w:rFonts w:eastAsiaTheme="minorEastAsia"/>
+          <w:lang w:val="en-US"/>
+        </w:rPr>
+        <w:t>ReLu</w:t>
+      </w:r>
+      <w:proofErr w:type="spellEnd"/>
+    </w:p>
+    <w:p>
+      <w:pPr>
+        <w:pStyle w:val="ListParagraph"/>
+        <w:numPr>
+          <w:ilvl w:val="1"/>
+          <w:numId w:val="2"/>
+        </w:numPr>
+        <w:rPr>
+          <w:rFonts w:eastAsiaTheme="minorEastAsia"/>
+          <w:lang w:val="en-US"/>
+        </w:rPr>
+      </w:pPr>
+      <w:r>
+        <w:rPr>
+          <w:rFonts w:eastAsiaTheme="minorEastAsia"/>
+          <w:lang w:val="en-US"/>
+        </w:rPr>
+        <w:t>A(x) = max(x,0)</w:t>
+      </w:r>
+    </w:p>
+    <w:p>
+      <w:pPr>
+        <w:pStyle w:val="ListParagraph"/>
+        <w:numPr>
+          <w:ilvl w:val="1"/>
+          <w:numId w:val="2"/>
+        </w:numPr>
+        <w:rPr>
+          <w:rFonts w:eastAsiaTheme="minorEastAsia"/>
+          <w:lang w:val="en-US"/>
+        </w:rPr>
+      </w:pPr>
+      <w:proofErr w:type="spellStart"/>
+      <w:proofErr w:type="gramStart"/>
+      <w:r>
+        <w:rPr>
+          <w:rFonts w:eastAsiaTheme="minorEastAsia"/>
+          <w:lang w:val="en-US"/>
+        </w:rPr>
+        <w:t>Non linear</w:t>
+      </w:r>
+      <w:proofErr w:type="spellEnd"/>
+      <w:proofErr w:type="gramEnd"/>
+      <w:r>
+        <w:rPr>
+          <w:rFonts w:eastAsiaTheme="minorEastAsia"/>
+          <w:lang w:val="en-US"/>
+        </w:rPr>
+        <w:t xml:space="preserve"> in nature</w:t>
+      </w:r>
+    </w:p>
+    <w:p>
+      <w:pPr>
+        <w:pStyle w:val="ListParagraph"/>
+        <w:numPr>
+          <w:ilvl w:val="1"/>
+          <w:numId w:val="2"/>
+        </w:numPr>
+        <w:rPr>
+          <w:rFonts w:eastAsiaTheme="minorEastAsia"/>
+          <w:lang w:val="en-US"/>
+        </w:rPr>
+      </w:pPr>
+      <w:r>
+        <w:rPr>
+          <w:rFonts w:eastAsiaTheme="minorEastAsia"/>
+          <w:lang w:val="en-US"/>
+        </w:rPr>
+        <w:t xml:space="preserve">Good approximator and any combinations of </w:t>
+      </w:r>
+      <w:proofErr w:type="spellStart"/>
+      <w:r>
+        <w:rPr>
+          <w:rFonts w:eastAsiaTheme="minorEastAsia"/>
+          <w:lang w:val="en-US"/>
+        </w:rPr>
+        <w:t>ReLu</w:t>
+      </w:r>
+      <w:proofErr w:type="spellEnd"/>
+      <w:r>
+        <w:rPr>
+          <w:rFonts w:eastAsiaTheme="minorEastAsia"/>
+          <w:lang w:val="en-US"/>
+        </w:rPr>
+        <w:t xml:space="preserve"> is also </w:t>
+      </w:r>
+      <w:proofErr w:type="gramStart"/>
+      <w:r>
+        <w:rPr>
+          <w:rFonts w:eastAsiaTheme="minorEastAsia"/>
+          <w:highlight w:val="yellow"/>
+          <w:lang w:val="en-US"/>
+        </w:rPr>
+        <w:t>Non Linear</w:t>
+      </w:r>
+      <w:proofErr w:type="gramEnd"/>
+      <w:r>
+        <w:rPr>
+          <w:rFonts w:eastAsiaTheme="minorEastAsia"/>
+          <w:highlight w:val="yellow"/>
+          <w:lang w:val="en-US"/>
+        </w:rPr>
+        <w:t>,</w:t>
+      </w:r>
+      <w:r>
+        <w:rPr>
+          <w:rFonts w:eastAsiaTheme="minorEastAsia"/>
+          <w:lang w:val="en-US"/>
+        </w:rPr>
+        <w:t xml:space="preserve"> using multiple layers is possible</w:t>
+      </w:r>
+    </w:p>
+    <w:p>
+      <w:pPr>
+        <w:pStyle w:val="ListParagraph"/>
+        <w:numPr>
+          <w:ilvl w:val="1"/>
+          <w:numId w:val="2"/>
+        </w:numPr>
+        <w:rPr>
+          <w:rFonts w:eastAsiaTheme="minorEastAsia"/>
+          <w:lang w:val="en-US"/>
+        </w:rPr>
+      </w:pPr>
+      <w:r>
+        <w:rPr>
+          <w:rFonts w:eastAsiaTheme="minorEastAsia"/>
+          <w:lang w:val="en-US"/>
+        </w:rPr>
+        <w:t xml:space="preserve">This function is great in terms of activating only a proportion of neuron, this is not offered by the sigmoid or tanh to a large extent since they are essentially smoother step functions. </w:t>
+      </w:r>
+      <w:r>
+        <w:rPr>
+          <w:rFonts w:eastAsiaTheme="minorEastAsia"/>
+          <w:lang w:val="en-US"/>
+        </w:rPr>
+        <w:sym w:font="Wingdings" w:char="F0E0"/>
+      </w:r>
+      <w:r>
+        <w:rPr>
+          <w:rFonts w:eastAsiaTheme="minorEastAsia"/>
+          <w:highlight w:val="yellow"/>
+          <w:lang w:val="en-US"/>
+        </w:rPr>
+        <w:t>sparse activation</w:t>
+      </w:r>
+    </w:p>
+    <w:p>
+      <w:pPr>
+        <w:pStyle w:val="ListParagraph"/>
+        <w:numPr>
+          <w:ilvl w:val="1"/>
+          <w:numId w:val="2"/>
+        </w:numPr>
+        <w:rPr>
+          <w:rFonts w:eastAsiaTheme="minorEastAsia"/>
+          <w:lang w:val="en-US"/>
+        </w:rPr>
+      </w:pPr>
+      <w:r>
+        <w:rPr>
+          <w:rFonts w:eastAsiaTheme="minorEastAsia"/>
+          <w:highlight w:val="yellow"/>
+          <w:lang w:val="en-US"/>
+        </w:rPr>
+        <w:t xml:space="preserve">Dying </w:t>
+      </w:r>
+      <w:proofErr w:type="spellStart"/>
+      <w:r>
+        <w:rPr>
+          <w:rFonts w:eastAsiaTheme="minorEastAsia"/>
+          <w:highlight w:val="yellow"/>
+          <w:lang w:val="en-US"/>
+        </w:rPr>
+        <w:t>ReLu</w:t>
+      </w:r>
+      <w:proofErr w:type="spellEnd"/>
+      <w:r>
+        <w:rPr>
+          <w:rFonts w:eastAsiaTheme="minorEastAsia"/>
+          <w:highlight w:val="yellow"/>
+          <w:lang w:val="en-US"/>
+        </w:rPr>
+        <w:t xml:space="preserve"> problem</w:t>
+      </w:r>
+      <w:r>
+        <w:rPr>
+          <w:rFonts w:eastAsiaTheme="minorEastAsia"/>
+          <w:lang w:val="en-US"/>
+        </w:rPr>
+        <w:t xml:space="preserve">- for the flat </w:t>
+      </w:r>
+      <w:proofErr w:type="gramStart"/>
+      <w:r>
+        <w:rPr>
+          <w:rFonts w:eastAsiaTheme="minorEastAsia"/>
+          <w:lang w:val="en-US"/>
+        </w:rPr>
+        <w:t>portion</w:t>
+      </w:r>
+      <w:proofErr w:type="gramEnd"/>
+      <w:r>
+        <w:rPr>
+          <w:rFonts w:eastAsiaTheme="minorEastAsia"/>
+          <w:lang w:val="en-US"/>
+        </w:rPr>
+        <w:t xml:space="preserve"> the gradient is 0 so for any negative values the gradient is 0 so no response in change of weights, potentially making a considerable part of the network to be passive. </w:t>
+      </w:r>
+    </w:p>
+    <w:p>
+      <w:pPr>
+        <w:ind w:left="2520"/>
+        <w:rPr>
+          <w:rFonts w:eastAsiaTheme="minorEastAsia"/>
+          <w:lang w:val="en-US"/>
+        </w:rPr>
+      </w:pPr>
+      <w:r>
+        <w:rPr>
+          <w:rFonts w:eastAsiaTheme="minorEastAsia"/>
+          <w:lang w:val="en-US"/>
+        </w:rPr>
+        <w:t>Workaround- make the flat portion slight inclined, for example y = 0.01x for x&lt;0</w:t>
+      </w:r>
+      <w:r>
+        <w:rPr>
+          <w:rFonts w:eastAsiaTheme="minorEastAsia"/>
+          <w:lang w:val="en-US"/>
+        </w:rPr>
+        <w:t xml:space="preserve"> -&gt; main idea- make the gradient any value other than 0. </w:t>
+      </w:r>
+    </w:p>
+    <w:p>
+      <w:pPr>
+        <w:pStyle w:val="ListParagraph"/>
+        <w:numPr>
+          <w:ilvl w:val="1"/>
+          <w:numId w:val="2"/>
+        </w:numPr>
+        <w:rPr>
+          <w:rFonts w:eastAsiaTheme="minorEastAsia"/>
+          <w:highlight w:val="yellow"/>
+          <w:lang w:val="en-US"/>
+        </w:rPr>
+      </w:pPr>
+      <w:r>
+        <w:rPr>
+          <w:rFonts w:eastAsiaTheme="minorEastAsia"/>
+          <w:highlight w:val="yellow"/>
+          <w:lang w:val="en-US"/>
+        </w:rPr>
+        <w:t xml:space="preserve">Computationally less expensive. </w:t>
       </w:r>
     </w:p>
     <w:sectPr>
@@ -675,6 +2134,92 @@
 <file path=word/numbering.xml><?xml version="1.0" encoding="utf-8"?>
 <w:numbering xmlns:wpc="http://schemas.microsoft.com/office/word/2010/wordprocessingCanvas" xmlns:cx="http://schemas.microsoft.com/office/drawing/2014/chartex" xmlns:cx1="http://schemas.microsoft.com/office/drawing/2015/9/8/chartex" xmlns:cx2="http://schemas.microsoft.com/office/drawing/2015/10/21/chartex" xmlns:cx3="http://schemas.microsoft.com/office/drawing/2016/5/9/chartex" xmlns:cx4="http://schemas.microsoft.com/office/drawing/2016/5/10/chartex" xmlns:cx5="http://schemas.microsoft.com/office/drawing/2016/5/11/chartex" xmlns:cx6="http://schemas.microsoft.com/office/drawing/2016/5/12/chartex" xmlns:cx7="http://schemas.microsoft.com/office/drawing/2016/5/13/chartex" xmlns:cx8="http://schemas.microsoft.com/office/drawing/2016/5/14/chartex" xmlns:mc="http://schemas.openxmlformats.org/markup-compatibility/2006" xmlns:aink="http://schemas.microsoft.com/office/drawing/2016/ink" xmlns:am3d="http://schemas.microsoft.com/office/drawing/2017/model3d" xmlns:o="urn:schemas-microsoft-com:office:office" xmlns:r="http://schemas.openxmlformats.org/officeDocument/2006/relationships" xmlns:m="http://schemas.openxmlformats.org/officeDocument/2006/math" xmlns:v="urn:schemas-microsoft-com:vml" xmlns:wp14="http://schemas.microsoft.com/office/word/2010/wordprocessingDrawing" xmlns:wp="http://schemas.openxmlformats.org/drawingml/2006/wordprocessingDrawing" xmlns:w10="urn:schemas-microsoft-com:office:word" xmlns:w="http://schemas.openxmlformats.org/wordprocessingml/2006/main" xmlns:w14="http://schemas.microsoft.com/office/word/2010/wordml" xmlns:w15="http://schemas.microsoft.com/office/word/2012/wordml" xmlns:w16cex="http://schemas.microsoft.com/office/word/2018/wordml/cex" xmlns:w16cid="http://schemas.microsoft.com/office/word/2016/wordml/cid" xmlns:w16="http://schemas.microsoft.com/office/word/2018/wordml" xmlns:w16se="http://schemas.microsoft.com/office/word/2015/wordml/symex" xmlns:wpg="http://schemas.microsoft.com/office/word/2010/wordprocessingGroup" xmlns:wpi="http://schemas.microsoft.com/office/word/2010/wordprocessingInk" xmlns:wne="http://schemas.microsoft.com/office/word/2006/wordml" xmlns:wps="http://schemas.microsoft.com/office/word/2010/wordprocessingShape" mc:Ignorable="w14 w15 w16se w16cid w16 w16cex wp14">
   <w:abstractNum w:abstractNumId="0" w15:restartNumberingAfterBreak="0">
+    <w:nsid w:val="0DA92DE4"/>
+    <w:multiLevelType w:val="hybridMultilevel"/>
+    <w:tmpl w:val="8CAAE790"/>
+    <w:lvl w:ilvl="0" w:tplc="1009000F">
+      <w:start w:val="1"/>
+      <w:numFmt w:val="decimal"/>
+      <w:lvlText w:val="%1."/>
+      <w:lvlJc w:val="left"/>
+      <w:pPr>
+        <w:ind w:left="1800" w:hanging="360"/>
+      </w:pPr>
+    </w:lvl>
+    <w:lvl w:ilvl="1" w:tplc="10090019">
+      <w:start w:val="1"/>
+      <w:numFmt w:val="lowerLetter"/>
+      <w:lvlText w:val="%2."/>
+      <w:lvlJc w:val="left"/>
+      <w:pPr>
+        <w:ind w:left="2520" w:hanging="360"/>
+      </w:pPr>
+    </w:lvl>
+    <w:lvl w:ilvl="2" w:tplc="1009001B" w:tentative="1">
+      <w:start w:val="1"/>
+      <w:numFmt w:val="lowerRoman"/>
+      <w:lvlText w:val="%3."/>
+      <w:lvlJc w:val="right"/>
+      <w:pPr>
+        <w:ind w:left="3240" w:hanging="180"/>
+      </w:pPr>
+    </w:lvl>
+    <w:lvl w:ilvl="3" w:tplc="1009000F" w:tentative="1">
+      <w:start w:val="1"/>
+      <w:numFmt w:val="decimal"/>
+      <w:lvlText w:val="%4."/>
+      <w:lvlJc w:val="left"/>
+      <w:pPr>
+        <w:ind w:left="3960" w:hanging="360"/>
+      </w:pPr>
+    </w:lvl>
+    <w:lvl w:ilvl="4" w:tplc="10090019" w:tentative="1">
+      <w:start w:val="1"/>
+      <w:numFmt w:val="lowerLetter"/>
+      <w:lvlText w:val="%5."/>
+      <w:lvlJc w:val="left"/>
+      <w:pPr>
+        <w:ind w:left="4680" w:hanging="360"/>
+      </w:pPr>
+    </w:lvl>
+    <w:lvl w:ilvl="5" w:tplc="1009001B" w:tentative="1">
+      <w:start w:val="1"/>
+      <w:numFmt w:val="lowerRoman"/>
+      <w:lvlText w:val="%6."/>
+      <w:lvlJc w:val="right"/>
+      <w:pPr>
+        <w:ind w:left="5400" w:hanging="180"/>
+      </w:pPr>
+    </w:lvl>
+    <w:lvl w:ilvl="6" w:tplc="1009000F" w:tentative="1">
+      <w:start w:val="1"/>
+      <w:numFmt w:val="decimal"/>
+      <w:lvlText w:val="%7."/>
+      <w:lvlJc w:val="left"/>
+      <w:pPr>
+        <w:ind w:left="6120" w:hanging="360"/>
+      </w:pPr>
+    </w:lvl>
+    <w:lvl w:ilvl="7" w:tplc="10090019" w:tentative="1">
+      <w:start w:val="1"/>
+      <w:numFmt w:val="lowerLetter"/>
+      <w:lvlText w:val="%8."/>
+      <w:lvlJc w:val="left"/>
+      <w:pPr>
+        <w:ind w:left="6840" w:hanging="360"/>
+      </w:pPr>
+    </w:lvl>
+    <w:lvl w:ilvl="8" w:tplc="1009001B" w:tentative="1">
+      <w:start w:val="1"/>
+      <w:numFmt w:val="lowerRoman"/>
+      <w:lvlText w:val="%9."/>
+      <w:lvlJc w:val="right"/>
+      <w:pPr>
+        <w:ind w:left="7560" w:hanging="180"/>
+      </w:pPr>
+    </w:lvl>
+  </w:abstractNum>
+  <w:abstractNum w:abstractNumId="1" w15:restartNumberingAfterBreak="0">
     <w:nsid w:val="76183DEB"/>
     <w:multiLevelType w:val="hybridMultilevel"/>
     <w:tmpl w:val="CC741AF2"/>
@@ -764,6 +2309,9 @@
     </w:lvl>
   </w:abstractNum>
   <w:num w:numId="1">
+    <w:abstractNumId w:val="1"/>
+  </w:num>
+  <w:num w:numId="2">
     <w:abstractNumId w:val="0"/>
   </w:num>
 </w:numbering>
@@ -1218,6 +2766,16 @@
       <w:u w:val="single"/>
     </w:rPr>
   </w:style>
+  <w:style w:type="character" w:styleId="PlaceholderText">
+    <w:name w:val="Placeholder Text"/>
+    <w:basedOn w:val="DefaultParagraphFont"/>
+    <w:uiPriority w:val="99"/>
+    <w:semiHidden/>
+    <w:rsid w:val="00796C5B"/>
+    <w:rPr>
+      <w:color w:val="808080"/>
+    </w:rPr>
+  </w:style>
 </w:styles>
 </file>
 

</xml_diff>